<commit_message>
finished part 2 & doc -RM
</commit_message>
<xml_diff>
--- a/PA1/Programming Assignment_1.docx
+++ b/PA1/Programming Assignment_1.docx
@@ -1,6 +1,6 @@
 
 <file path=word/document.xml><?xml version="1.0" encoding="utf-8"?>
-<w:document xmlns:wpc="http://schemas.microsoft.com/office/word/2010/wordprocessingCanvas" xmlns:cx="http://schemas.microsoft.com/office/drawing/2014/chartex" xmlns:cx1="http://schemas.microsoft.com/office/drawing/2015/9/8/chartex" xmlns:mc="http://schemas.openxmlformats.org/markup-compatibility/2006" xmlns:o="urn:schemas-microsoft-com:office:office" xmlns:r="http://schemas.openxmlformats.org/officeDocument/2006/relationships" xmlns:m="http://schemas.openxmlformats.org/officeDocument/2006/math" xmlns:v="urn:schemas-microsoft-com:vml" xmlns:wp14="http://schemas.microsoft.com/office/word/2010/wordprocessingDrawing" xmlns:wp="http://schemas.openxmlformats.org/drawingml/2006/wordprocessingDrawing" xmlns:w10="urn:schemas-microsoft-com:office:word" xmlns:w="http://schemas.openxmlformats.org/wordprocessingml/2006/main" xmlns:w14="http://schemas.microsoft.com/office/word/2010/wordml" xmlns:w15="http://schemas.microsoft.com/office/word/2012/wordml" xmlns:w16se="http://schemas.microsoft.com/office/word/2015/wordml/symex" xmlns:wpg="http://schemas.microsoft.com/office/word/2010/wordprocessingGroup" xmlns:wpi="http://schemas.microsoft.com/office/word/2010/wordprocessingInk" xmlns:wne="http://schemas.microsoft.com/office/word/2006/wordml" xmlns:wps="http://schemas.microsoft.com/office/word/2010/wordprocessingShape" mc:Ignorable="w14 w15 w16se wp14">
+<w:document xmlns:wpc="http://schemas.microsoft.com/office/word/2010/wordprocessingCanvas" xmlns:cx="http://schemas.microsoft.com/office/drawing/2014/chartex" xmlns:cx1="http://schemas.microsoft.com/office/drawing/2015/9/8/chartex" xmlns:cx2="http://schemas.microsoft.com/office/drawing/2015/10/21/chartex" xmlns:cx3="http://schemas.microsoft.com/office/drawing/2016/5/9/chartex" xmlns:cx4="http://schemas.microsoft.com/office/drawing/2016/5/10/chartex" xmlns:cx5="http://schemas.microsoft.com/office/drawing/2016/5/11/chartex" xmlns:cx6="http://schemas.microsoft.com/office/drawing/2016/5/12/chartex" xmlns:cx7="http://schemas.microsoft.com/office/drawing/2016/5/13/chartex" xmlns:cx8="http://schemas.microsoft.com/office/drawing/2016/5/14/chartex" xmlns:mc="http://schemas.openxmlformats.org/markup-compatibility/2006" xmlns:aink="http://schemas.microsoft.com/office/drawing/2016/ink" xmlns:am3d="http://schemas.microsoft.com/office/drawing/2017/model3d" xmlns:o="urn:schemas-microsoft-com:office:office" xmlns:r="http://schemas.openxmlformats.org/officeDocument/2006/relationships" xmlns:m="http://schemas.openxmlformats.org/officeDocument/2006/math" xmlns:v="urn:schemas-microsoft-com:vml" xmlns:wp14="http://schemas.microsoft.com/office/word/2010/wordprocessingDrawing" xmlns:wp="http://schemas.openxmlformats.org/drawingml/2006/wordprocessingDrawing" xmlns:w10="urn:schemas-microsoft-com:office:word" xmlns:w="http://schemas.openxmlformats.org/wordprocessingml/2006/main" xmlns:w14="http://schemas.microsoft.com/office/word/2010/wordml" xmlns:w15="http://schemas.microsoft.com/office/word/2012/wordml" xmlns:w16cex="http://schemas.microsoft.com/office/word/2018/wordml/cex" xmlns:w16cid="http://schemas.microsoft.com/office/word/2016/wordml/cid" xmlns:w16="http://schemas.microsoft.com/office/word/2018/wordml" xmlns:w16se="http://schemas.microsoft.com/office/word/2015/wordml/symex" xmlns:wpg="http://schemas.microsoft.com/office/word/2010/wordprocessingGroup" xmlns:wpi="http://schemas.microsoft.com/office/word/2010/wordprocessingInk" xmlns:wne="http://schemas.microsoft.com/office/word/2006/wordml" xmlns:wps="http://schemas.microsoft.com/office/word/2010/wordprocessingShape" mc:Ignorable="w14 w15 w16se w16cid w16 w16cex wp14">
   <w:body>
     <w:p>
       <w:pPr>
@@ -44,22 +44,122 @@
           <w:rFonts w:ascii="Arial" w:hAnsi="Arial" w:cs="Arial"/>
           <w:b/>
         </w:rPr>
-        <w:t>First Name1: ____________ Last Name1: _________________</w:t>
-      </w:r>
-    </w:p>
-    <w:p>
-      <w:pPr>
-        <w:rPr>
-          <w:rFonts w:ascii="Arial" w:hAnsi="Arial" w:cs="Arial"/>
-          <w:b/>
-        </w:rPr>
-      </w:pPr>
-      <w:r>
-        <w:rPr>
-          <w:rFonts w:ascii="Arial" w:hAnsi="Arial" w:cs="Arial"/>
-          <w:b/>
-        </w:rPr>
-        <w:t>First Name2:____________  Last Name 2: _________________</w:t>
+        <w:t>First Name1: ___</w:t>
+      </w:r>
+      <w:proofErr w:type="spellStart"/>
+      <w:r>
+        <w:rPr>
+          <w:rFonts w:ascii="Arial" w:hAnsi="Arial" w:cs="Arial"/>
+          <w:b/>
+          <w:u w:val="single"/>
+        </w:rPr>
+        <w:t>Richu</w:t>
+      </w:r>
+      <w:proofErr w:type="spellEnd"/>
+      <w:r>
+        <w:rPr>
+          <w:rFonts w:ascii="Arial" w:hAnsi="Arial" w:cs="Arial"/>
+          <w:b/>
+        </w:rPr>
+        <w:t>____ Last Name1: __</w:t>
+      </w:r>
+      <w:r>
+        <w:rPr>
+          <w:rFonts w:ascii="Arial" w:hAnsi="Arial" w:cs="Arial"/>
+          <w:b/>
+          <w:u w:val="single"/>
+        </w:rPr>
+        <w:t>Mathew</w:t>
+      </w:r>
+      <w:r>
+        <w:rPr>
+          <w:rFonts w:ascii="Arial" w:hAnsi="Arial" w:cs="Arial"/>
+          <w:b/>
+        </w:rPr>
+        <w:t>_________</w:t>
+      </w:r>
+    </w:p>
+    <w:p>
+      <w:pPr>
+        <w:rPr>
+          <w:rFonts w:ascii="Arial" w:hAnsi="Arial" w:cs="Arial"/>
+          <w:b/>
+        </w:rPr>
+      </w:pPr>
+      <w:r>
+        <w:rPr>
+          <w:rFonts w:ascii="Arial" w:hAnsi="Arial" w:cs="Arial"/>
+          <w:b/>
+        </w:rPr>
+        <w:t>First Name</w:t>
+      </w:r>
+      <w:proofErr w:type="gramStart"/>
+      <w:r>
+        <w:rPr>
+          <w:rFonts w:ascii="Arial" w:hAnsi="Arial" w:cs="Arial"/>
+          <w:b/>
+        </w:rPr>
+        <w:t>2:_</w:t>
+      </w:r>
+      <w:proofErr w:type="gramEnd"/>
+      <w:r>
+        <w:rPr>
+          <w:rFonts w:ascii="Arial" w:hAnsi="Arial" w:cs="Arial"/>
+          <w:b/>
+        </w:rPr>
+        <w:t>__</w:t>
+      </w:r>
+      <w:r>
+        <w:rPr>
+          <w:rFonts w:ascii="Arial" w:hAnsi="Arial" w:cs="Arial"/>
+          <w:b/>
+          <w:u w:val="single"/>
+        </w:rPr>
+        <w:t>Andre</w:t>
+      </w:r>
+      <w:r>
+        <w:rPr>
+          <w:rFonts w:ascii="Arial" w:hAnsi="Arial" w:cs="Arial"/>
+          <w:b/>
+          <w:u w:val="single"/>
+        </w:rPr>
+        <w:t>w</w:t>
+      </w:r>
+      <w:r>
+        <w:rPr>
+          <w:rFonts w:ascii="Arial" w:hAnsi="Arial" w:cs="Arial"/>
+          <w:b/>
+        </w:rPr>
+        <w:t>___  Last Name 2: ____</w:t>
+      </w:r>
+      <w:r>
+        <w:rPr>
+          <w:rFonts w:ascii="Arial" w:hAnsi="Arial" w:cs="Arial"/>
+          <w:b/>
+          <w:u w:val="single"/>
+        </w:rPr>
+        <w:t>King</w:t>
+      </w:r>
+      <w:r>
+        <w:rPr>
+          <w:rFonts w:ascii="Arial" w:hAnsi="Arial" w:cs="Arial"/>
+          <w:b/>
+        </w:rPr>
+        <w:t>__</w:t>
+      </w:r>
+      <w:r>
+        <w:rPr>
+          <w:rFonts w:ascii="Arial" w:hAnsi="Arial" w:cs="Arial"/>
+          <w:b/>
+        </w:rPr>
+        <w:t>_</w:t>
+      </w:r>
+      <w:r>
+        <w:rPr>
+          <w:rFonts w:ascii="Arial" w:hAnsi="Arial" w:cs="Arial"/>
+          <w:b/>
+        </w:rPr>
+        <w:t>______</w:t>
       </w:r>
     </w:p>
     <w:p>
@@ -87,43 +187,7 @@
         <w:rPr>
           <w:rFonts w:ascii="Arial" w:hAnsi="Arial" w:cs="Arial"/>
         </w:rPr>
-        <w:t>In this p</w:t>
-      </w:r>
-      <w:r>
-        <w:rPr>
-          <w:rFonts w:ascii="Arial" w:hAnsi="Arial" w:cs="Arial"/>
-        </w:rPr>
-        <w:t xml:space="preserve">rogramming assignment, you </w:t>
-      </w:r>
-      <w:r>
-        <w:rPr>
-          <w:rFonts w:ascii="Arial" w:hAnsi="Arial" w:cs="Arial"/>
-        </w:rPr>
-        <w:t xml:space="preserve">will implement the </w:t>
-      </w:r>
-      <w:r>
-        <w:rPr>
-          <w:rFonts w:ascii="Arial" w:hAnsi="Arial" w:cs="Arial"/>
-        </w:rPr>
-        <w:t>gradient descent</w:t>
-      </w:r>
-      <w:r>
-        <w:rPr>
-          <w:rFonts w:ascii="Arial" w:hAnsi="Arial" w:cs="Arial"/>
-        </w:rPr>
-        <w:t xml:space="preserve"> algorit</w:t>
-      </w:r>
-      <w:r>
-        <w:rPr>
-          <w:rFonts w:ascii="Arial" w:hAnsi="Arial" w:cs="Arial"/>
-        </w:rPr>
-        <w:t>hm and test how learning rate α will impact the learning process</w:t>
-      </w:r>
-      <w:r>
-        <w:rPr>
-          <w:rFonts w:ascii="Arial" w:hAnsi="Arial" w:cs="Arial"/>
-        </w:rPr>
-        <w:t>.</w:t>
+        <w:t>In this programming assignment, you will implement the gradient descent algorithm and test how learning rate α will impact the learning process.</w:t>
       </w:r>
     </w:p>
     <w:p>
@@ -163,21 +227,48 @@
         <w:rPr>
           <w:rFonts w:ascii="Arial" w:hAnsi="Arial" w:cs="Arial"/>
         </w:rPr>
-        <w:t xml:space="preserve">The Jupyter notebook file, </w:t>
-      </w:r>
-      <w:r>
-        <w:rPr>
-          <w:rFonts w:ascii="Arial" w:hAnsi="Arial" w:cs="Arial"/>
-        </w:rPr>
-        <w:t>“Univariate Linear Regress</w:t>
-      </w:r>
-      <w:bookmarkStart w:id="0" w:name="_GoBack"/>
-      <w:bookmarkEnd w:id="0"/>
-      <w:r>
-        <w:rPr>
-          <w:rFonts w:ascii="Arial" w:hAnsi="Arial" w:cs="Arial"/>
-        </w:rPr>
-        <w:t>ion-PartI-Incomplete</w:t>
+        <w:t xml:space="preserve">The </w:t>
+      </w:r>
+      <w:proofErr w:type="spellStart"/>
+      <w:r>
+        <w:rPr>
+          <w:rFonts w:ascii="Arial" w:hAnsi="Arial" w:cs="Arial"/>
+        </w:rPr>
+        <w:t>Jupyter</w:t>
+      </w:r>
+      <w:proofErr w:type="spellEnd"/>
+      <w:r>
+        <w:rPr>
+          <w:rFonts w:ascii="Arial" w:hAnsi="Arial" w:cs="Arial"/>
+        </w:rPr>
+        <w:t xml:space="preserve"> notebook file, </w:t>
+      </w:r>
+      <w:r>
+        <w:rPr>
+          <w:rFonts w:ascii="Arial" w:hAnsi="Arial" w:cs="Arial"/>
+        </w:rPr>
+        <w:t>“Univariate Linear Regression-</w:t>
+      </w:r>
+      <w:proofErr w:type="spellStart"/>
+      <w:r>
+        <w:rPr>
+          <w:rFonts w:ascii="Arial" w:hAnsi="Arial" w:cs="Arial"/>
+        </w:rPr>
+        <w:t>PartI</w:t>
+      </w:r>
+      <w:proofErr w:type="spellEnd"/>
+      <w:r>
+        <w:rPr>
+          <w:rFonts w:ascii="Arial" w:hAnsi="Arial" w:cs="Arial"/>
+        </w:rPr>
+        <w:t>-</w:t>
+      </w:r>
+      <w:proofErr w:type="spellStart"/>
+      <w:r>
+        <w:rPr>
+          <w:rFonts w:ascii="Arial" w:hAnsi="Arial" w:cs="Arial"/>
+        </w:rPr>
+        <w:t>Incomplete</w:t>
       </w:r>
       <w:r>
         <w:rPr>
@@ -185,6 +276,7 @@
         </w:rPr>
         <w:t>.ipynb</w:t>
       </w:r>
+      <w:proofErr w:type="spellEnd"/>
       <w:r>
         <w:rPr>
           <w:rFonts w:ascii="Arial" w:hAnsi="Arial" w:cs="Arial"/>
@@ -288,6 +380,12 @@
         </w:rPr>
         <w:t xml:space="preserve"> = </w:t>
       </w:r>
+      <w:r>
+        <w:rPr>
+          <w:rFonts w:ascii="Arial" w:hAnsi="Arial" w:cs="Arial"/>
+        </w:rPr>
+        <w:t>6.968712318098739</w:t>
+      </w:r>
     </w:p>
     <w:p>
       <w:pPr>
@@ -316,6 +414,20 @@
         </w:rPr>
         <w:t xml:space="preserve"> = </w:t>
       </w:r>
+      <w:r>
+        <w:rPr>
+          <w:rFonts w:ascii="Arial" w:hAnsi="Arial" w:cs="Arial"/>
+        </w:rPr>
+        <w:t>2.0903326295089353</w:t>
+      </w:r>
+    </w:p>
+    <w:p>
+      <w:pPr>
+        <w:ind w:left="720"/>
+        <w:rPr>
+          <w:rFonts w:ascii="Arial" w:hAnsi="Arial" w:cs="Arial"/>
+        </w:rPr>
+      </w:pPr>
     </w:p>
     <w:p>
       <w:pPr>
@@ -361,19 +473,49 @@
         <w:rPr>
           <w:rFonts w:ascii="Arial" w:hAnsi="Arial" w:cs="Arial"/>
         </w:rPr>
-        <w:t>The Jupyter notebook file, “Univariate Linear Regression-Part</w:t>
-      </w:r>
-      <w:r>
-        <w:rPr>
-          <w:rFonts w:ascii="Arial" w:hAnsi="Arial" w:cs="Arial"/>
-        </w:rPr>
-        <w:t>I</w:t>
-      </w:r>
-      <w:r>
-        <w:rPr>
-          <w:rFonts w:ascii="Arial" w:hAnsi="Arial" w:cs="Arial"/>
-        </w:rPr>
-        <w:t>I-Incomplete.ipynb”, is provided.</w:t>
+        <w:t xml:space="preserve">The </w:t>
+      </w:r>
+      <w:proofErr w:type="spellStart"/>
+      <w:r>
+        <w:rPr>
+          <w:rFonts w:ascii="Arial" w:hAnsi="Arial" w:cs="Arial"/>
+        </w:rPr>
+        <w:t>Jupyter</w:t>
+      </w:r>
+      <w:proofErr w:type="spellEnd"/>
+      <w:r>
+        <w:rPr>
+          <w:rFonts w:ascii="Arial" w:hAnsi="Arial" w:cs="Arial"/>
+        </w:rPr>
+        <w:t xml:space="preserve"> notebook file, “Univariate Linear Regression-</w:t>
+      </w:r>
+      <w:proofErr w:type="spellStart"/>
+      <w:r>
+        <w:rPr>
+          <w:rFonts w:ascii="Arial" w:hAnsi="Arial" w:cs="Arial"/>
+        </w:rPr>
+        <w:t>PartII</w:t>
+      </w:r>
+      <w:proofErr w:type="spellEnd"/>
+      <w:r>
+        <w:rPr>
+          <w:rFonts w:ascii="Arial" w:hAnsi="Arial" w:cs="Arial"/>
+        </w:rPr>
+        <w:t>-</w:t>
+      </w:r>
+      <w:proofErr w:type="spellStart"/>
+      <w:r>
+        <w:rPr>
+          <w:rFonts w:ascii="Arial" w:hAnsi="Arial" w:cs="Arial"/>
+        </w:rPr>
+        <w:t>Incomplete.ipynb</w:t>
+      </w:r>
+      <w:proofErr w:type="spellEnd"/>
+      <w:r>
+        <w:rPr>
+          <w:rFonts w:ascii="Arial" w:hAnsi="Arial" w:cs="Arial"/>
+        </w:rPr>
+        <w:t>”, is provided.</w:t>
       </w:r>
     </w:p>
     <w:p>
@@ -440,6 +582,470 @@
     <w:p>
       <w:pPr>
         <w:pStyle w:val="ListParagraph"/>
+        <w:rPr>
+          <w:rFonts w:ascii="Arial" w:hAnsi="Arial" w:cs="Arial"/>
+        </w:rPr>
+      </w:pPr>
+    </w:p>
+    <w:p>
+      <w:pPr>
+        <w:pStyle w:val="ListParagraph"/>
+        <w:rPr>
+          <w:rFonts w:ascii="Arial" w:hAnsi="Arial" w:cs="Arial"/>
+        </w:rPr>
+      </w:pPr>
+    </w:p>
+    <w:p>
+      <w:pPr>
+        <w:pStyle w:val="ListParagraph"/>
+        <w:rPr>
+          <w:rFonts w:ascii="Arial" w:hAnsi="Arial" w:cs="Arial"/>
+        </w:rPr>
+      </w:pPr>
+    </w:p>
+    <w:p>
+      <w:pPr>
+        <w:pStyle w:val="ListParagraph"/>
+        <w:rPr>
+          <w:rFonts w:ascii="Arial" w:hAnsi="Arial" w:cs="Arial"/>
+        </w:rPr>
+      </w:pPr>
+    </w:p>
+    <w:p>
+      <w:pPr>
+        <w:pStyle w:val="ListParagraph"/>
+        <w:rPr>
+          <w:rFonts w:ascii="Arial" w:hAnsi="Arial" w:cs="Arial"/>
+        </w:rPr>
+      </w:pPr>
+    </w:p>
+    <w:p>
+      <w:pPr>
+        <w:pStyle w:val="ListParagraph"/>
+        <w:rPr>
+          <w:rFonts w:ascii="Arial" w:hAnsi="Arial" w:cs="Arial"/>
+          <w:vertAlign w:val="subscript"/>
+        </w:rPr>
+      </w:pPr>
+      <m:oMathPara>
+        <m:oMath>
+          <m:r>
+            <w:rPr>
+              <w:rFonts w:ascii="Cambria Math" w:hAnsi="Cambria Math" w:cs="Arial"/>
+              <w:vertAlign w:val="subscript"/>
+            </w:rPr>
+            <w:lastRenderedPageBreak/>
+            <m:t>α=0.01 @ 1000 epochs</m:t>
+          </m:r>
+        </m:oMath>
+      </m:oMathPara>
+    </w:p>
+    <w:p>
+      <w:pPr>
+        <w:pStyle w:val="ListParagraph"/>
+        <w:ind w:hanging="720"/>
+        <w:jc w:val="center"/>
+        <w:rPr>
+          <w:rFonts w:ascii="Arial" w:hAnsi="Arial" w:cs="Arial"/>
+          <w:vertAlign w:val="subscript"/>
+        </w:rPr>
+      </w:pPr>
+    </w:p>
+    <w:p>
+      <w:pPr>
+        <w:pStyle w:val="ListParagraph"/>
+        <w:ind w:firstLine="450"/>
+        <w:rPr>
+          <w:rFonts w:ascii="Arial" w:hAnsi="Arial" w:cs="Arial"/>
+        </w:rPr>
+      </w:pPr>
+      <w:r>
+        <w:rPr>
+          <w:rFonts w:ascii="Arial" w:hAnsi="Arial" w:cs="Arial"/>
+          <w:noProof/>
+        </w:rPr>
+        <w:drawing>
+          <wp:inline distT="0" distB="0" distL="0" distR="0" wp14:anchorId="0F93FB96" wp14:editId="35223710">
+            <wp:extent cx="4805916" cy="3328200"/>
+            <wp:effectExtent l="0" t="0" r="0" b="0"/>
+            <wp:docPr id="2" name="Picture 2" descr="A close up of text on a white background&#10;&#10;Description automatically generated"/>
+            <wp:cNvGraphicFramePr>
+              <a:graphicFrameLocks xmlns:a="http://schemas.openxmlformats.org/drawingml/2006/main" noChangeAspect="1"/>
+            </wp:cNvGraphicFramePr>
+            <a:graphic xmlns:a="http://schemas.openxmlformats.org/drawingml/2006/main">
+              <a:graphicData uri="http://schemas.openxmlformats.org/drawingml/2006/picture">
+                <pic:pic xmlns:pic="http://schemas.openxmlformats.org/drawingml/2006/picture">
+                  <pic:nvPicPr>
+                    <pic:cNvPr id="2" name="Screen Shot 2020-09-03 at 9.51.39 PM.png"/>
+                    <pic:cNvPicPr/>
+                  </pic:nvPicPr>
+                  <pic:blipFill>
+                    <a:blip r:embed="rId8" cstate="print">
+                      <a:extLst>
+                        <a:ext uri="{28A0092B-C50C-407E-A947-70E740481C1C}">
+                          <a14:useLocalDpi xmlns:a14="http://schemas.microsoft.com/office/drawing/2010/main" val="0"/>
+                        </a:ext>
+                      </a:extLst>
+                    </a:blip>
+                    <a:stretch>
+                      <a:fillRect/>
+                    </a:stretch>
+                  </pic:blipFill>
+                  <pic:spPr>
+                    <a:xfrm>
+                      <a:off x="0" y="0"/>
+                      <a:ext cx="4827662" cy="3343260"/>
+                    </a:xfrm>
+                    <a:prstGeom prst="rect">
+                      <a:avLst/>
+                    </a:prstGeom>
+                  </pic:spPr>
+                </pic:pic>
+              </a:graphicData>
+            </a:graphic>
+          </wp:inline>
+        </w:drawing>
+      </w:r>
+    </w:p>
+    <w:p>
+      <w:pPr>
+        <w:pStyle w:val="ListParagraph"/>
+        <w:ind w:firstLine="450"/>
+        <w:rPr>
+          <w:rFonts w:ascii="Arial" w:hAnsi="Arial" w:cs="Arial"/>
+        </w:rPr>
+      </w:pPr>
+    </w:p>
+    <w:p>
+      <w:pPr>
+        <w:pStyle w:val="ListParagraph"/>
+        <w:ind w:firstLine="450"/>
+        <w:rPr>
+          <w:rFonts w:ascii="Arial" w:hAnsi="Arial" w:cs="Arial"/>
+          <w:vertAlign w:val="subscript"/>
+        </w:rPr>
+      </w:pPr>
+      <m:oMathPara>
+        <m:oMath>
+          <m:r>
+            <w:rPr>
+              <w:rFonts w:ascii="Cambria Math" w:hAnsi="Cambria Math" w:cs="Arial"/>
+              <w:vertAlign w:val="subscript"/>
+            </w:rPr>
+            <m:t>α=0.0</m:t>
+          </m:r>
+          <m:r>
+            <w:rPr>
+              <w:rFonts w:ascii="Cambria Math" w:hAnsi="Cambria Math" w:cs="Arial"/>
+              <w:vertAlign w:val="subscript"/>
+            </w:rPr>
+            <m:t>3</m:t>
+          </m:r>
+          <m:r>
+            <w:rPr>
+              <w:rFonts w:ascii="Cambria Math" w:hAnsi="Cambria Math" w:cs="Arial"/>
+              <w:vertAlign w:val="subscript"/>
+            </w:rPr>
+            <m:t xml:space="preserve"> @ 1000 epochs</m:t>
+          </m:r>
+        </m:oMath>
+      </m:oMathPara>
+    </w:p>
+    <w:p>
+      <w:pPr>
+        <w:pStyle w:val="ListParagraph"/>
+        <w:ind w:firstLine="450"/>
+        <w:rPr>
+          <w:rFonts w:ascii="Arial" w:hAnsi="Arial" w:cs="Arial"/>
+        </w:rPr>
+      </w:pPr>
+    </w:p>
+    <w:p>
+      <w:pPr>
+        <w:pStyle w:val="ListParagraph"/>
+        <w:ind w:firstLine="450"/>
+        <w:rPr>
+          <w:rFonts w:ascii="Arial" w:hAnsi="Arial" w:cs="Arial"/>
+        </w:rPr>
+      </w:pPr>
+      <w:r>
+        <w:rPr>
+          <w:rFonts w:ascii="Arial" w:hAnsi="Arial" w:cs="Arial"/>
+          <w:noProof/>
+        </w:rPr>
+        <w:drawing>
+          <wp:inline distT="0" distB="0" distL="0" distR="0" wp14:anchorId="140CA49F" wp14:editId="081C657E">
+            <wp:extent cx="4742121" cy="3284020"/>
+            <wp:effectExtent l="0" t="0" r="0" b="5715"/>
+            <wp:docPr id="3" name="Picture 3" descr="A close up of text on a white background&#10;&#10;Description automatically generated"/>
+            <wp:cNvGraphicFramePr>
+              <a:graphicFrameLocks xmlns:a="http://schemas.openxmlformats.org/drawingml/2006/main" noChangeAspect="1"/>
+            </wp:cNvGraphicFramePr>
+            <a:graphic xmlns:a="http://schemas.openxmlformats.org/drawingml/2006/main">
+              <a:graphicData uri="http://schemas.openxmlformats.org/drawingml/2006/picture">
+                <pic:pic xmlns:pic="http://schemas.openxmlformats.org/drawingml/2006/picture">
+                  <pic:nvPicPr>
+                    <pic:cNvPr id="3" name="Screen Shot 2020-09-03 at 9.54.01 PM.png"/>
+                    <pic:cNvPicPr/>
+                  </pic:nvPicPr>
+                  <pic:blipFill>
+                    <a:blip r:embed="rId9" cstate="print">
+                      <a:extLst>
+                        <a:ext uri="{28A0092B-C50C-407E-A947-70E740481C1C}">
+                          <a14:useLocalDpi xmlns:a14="http://schemas.microsoft.com/office/drawing/2010/main" val="0"/>
+                        </a:ext>
+                      </a:extLst>
+                    </a:blip>
+                    <a:stretch>
+                      <a:fillRect/>
+                    </a:stretch>
+                  </pic:blipFill>
+                  <pic:spPr>
+                    <a:xfrm>
+                      <a:off x="0" y="0"/>
+                      <a:ext cx="4781251" cy="3311119"/>
+                    </a:xfrm>
+                    <a:prstGeom prst="rect">
+                      <a:avLst/>
+                    </a:prstGeom>
+                  </pic:spPr>
+                </pic:pic>
+              </a:graphicData>
+            </a:graphic>
+          </wp:inline>
+        </w:drawing>
+      </w:r>
+    </w:p>
+    <w:p>
+      <w:pPr>
+        <w:pStyle w:val="ListParagraph"/>
+        <w:ind w:firstLine="450"/>
+        <w:rPr>
+          <w:rFonts w:ascii="Arial" w:hAnsi="Arial" w:cs="Arial"/>
+        </w:rPr>
+      </w:pPr>
+    </w:p>
+    <w:p>
+      <w:pPr>
+        <w:pStyle w:val="ListParagraph"/>
+        <w:ind w:firstLine="450"/>
+        <w:rPr>
+          <w:rFonts w:ascii="Arial" w:hAnsi="Arial" w:cs="Arial"/>
+        </w:rPr>
+      </w:pPr>
+    </w:p>
+    <w:p>
+      <w:pPr>
+        <w:pStyle w:val="ListParagraph"/>
+        <w:ind w:firstLine="450"/>
+        <w:rPr>
+          <w:rFonts w:ascii="Arial" w:hAnsi="Arial" w:cs="Arial"/>
+        </w:rPr>
+      </w:pPr>
+    </w:p>
+    <w:p>
+      <w:pPr>
+        <w:pStyle w:val="ListParagraph"/>
+        <w:ind w:firstLine="450"/>
+        <w:rPr>
+          <w:rFonts w:ascii="Arial" w:hAnsi="Arial" w:cs="Arial"/>
+        </w:rPr>
+      </w:pPr>
+    </w:p>
+    <w:p>
+      <w:pPr>
+        <w:pStyle w:val="ListParagraph"/>
+        <w:ind w:firstLine="450"/>
+        <w:rPr>
+          <w:rFonts w:ascii="Arial" w:hAnsi="Arial" w:cs="Arial"/>
+          <w:vertAlign w:val="subscript"/>
+        </w:rPr>
+      </w:pPr>
+      <m:oMathPara>
+        <m:oMath>
+          <m:r>
+            <w:rPr>
+              <w:rFonts w:ascii="Cambria Math" w:hAnsi="Cambria Math" w:cs="Arial"/>
+              <w:vertAlign w:val="subscript"/>
+            </w:rPr>
+            <w:lastRenderedPageBreak/>
+            <m:t>α=0.0</m:t>
+          </m:r>
+          <m:r>
+            <w:rPr>
+              <w:rFonts w:ascii="Cambria Math" w:hAnsi="Cambria Math" w:cs="Arial"/>
+              <w:vertAlign w:val="subscript"/>
+            </w:rPr>
+            <m:t>5</m:t>
+          </m:r>
+          <m:r>
+            <w:rPr>
+              <w:rFonts w:ascii="Cambria Math" w:hAnsi="Cambria Math" w:cs="Arial"/>
+              <w:vertAlign w:val="subscript"/>
+            </w:rPr>
+            <m:t xml:space="preserve"> @ 1000 epochs</m:t>
+          </m:r>
+        </m:oMath>
+      </m:oMathPara>
+    </w:p>
+    <w:p>
+      <w:pPr>
+        <w:pStyle w:val="ListParagraph"/>
+        <w:ind w:firstLine="450"/>
+        <w:rPr>
+          <w:rFonts w:ascii="Arial" w:hAnsi="Arial" w:cs="Arial"/>
+        </w:rPr>
+      </w:pPr>
+      <w:r>
+        <w:rPr>
+          <w:rFonts w:ascii="Arial" w:hAnsi="Arial" w:cs="Arial"/>
+          <w:noProof/>
+        </w:rPr>
+        <w:drawing>
+          <wp:inline distT="0" distB="0" distL="0" distR="0" wp14:anchorId="7A83CFA9" wp14:editId="16A16F6A">
+            <wp:extent cx="4667434" cy="3232298"/>
+            <wp:effectExtent l="0" t="0" r="0" b="6350"/>
+            <wp:docPr id="4" name="Picture 4" descr="A close up of text on a white background&#10;&#10;Description automatically generated"/>
+            <wp:cNvGraphicFramePr>
+              <a:graphicFrameLocks xmlns:a="http://schemas.openxmlformats.org/drawingml/2006/main" noChangeAspect="1"/>
+            </wp:cNvGraphicFramePr>
+            <a:graphic xmlns:a="http://schemas.openxmlformats.org/drawingml/2006/main">
+              <a:graphicData uri="http://schemas.openxmlformats.org/drawingml/2006/picture">
+                <pic:pic xmlns:pic="http://schemas.openxmlformats.org/drawingml/2006/picture">
+                  <pic:nvPicPr>
+                    <pic:cNvPr id="4" name="Screen Shot 2020-09-03 at 9.57.41 PM.png"/>
+                    <pic:cNvPicPr/>
+                  </pic:nvPicPr>
+                  <pic:blipFill>
+                    <a:blip r:embed="rId10" cstate="print">
+                      <a:extLst>
+                        <a:ext uri="{28A0092B-C50C-407E-A947-70E740481C1C}">
+                          <a14:useLocalDpi xmlns:a14="http://schemas.microsoft.com/office/drawing/2010/main" val="0"/>
+                        </a:ext>
+                      </a:extLst>
+                    </a:blip>
+                    <a:stretch>
+                      <a:fillRect/>
+                    </a:stretch>
+                  </pic:blipFill>
+                  <pic:spPr>
+                    <a:xfrm>
+                      <a:off x="0" y="0"/>
+                      <a:ext cx="4684754" cy="3244293"/>
+                    </a:xfrm>
+                    <a:prstGeom prst="rect">
+                      <a:avLst/>
+                    </a:prstGeom>
+                  </pic:spPr>
+                </pic:pic>
+              </a:graphicData>
+            </a:graphic>
+          </wp:inline>
+        </w:drawing>
+      </w:r>
+      <m:oMath>
+        <m:r>
+          <w:rPr>
+            <w:rFonts w:ascii="Cambria Math" w:hAnsi="Cambria Math" w:cs="Arial"/>
+            <w:vertAlign w:val="subscript"/>
+          </w:rPr>
+          <w:br/>
+        </m:r>
+      </m:oMath>
+      <m:oMathPara>
+        <m:oMath>
+          <m:r>
+            <w:rPr>
+              <w:rFonts w:ascii="Cambria Math" w:hAnsi="Cambria Math" w:cs="Arial"/>
+              <w:vertAlign w:val="subscript"/>
+            </w:rPr>
+            <m:t>α=0.</m:t>
+          </m:r>
+          <m:r>
+            <w:rPr>
+              <w:rFonts w:ascii="Cambria Math" w:hAnsi="Cambria Math" w:cs="Arial"/>
+              <w:vertAlign w:val="subscript"/>
+            </w:rPr>
+            <m:t>1</m:t>
+          </m:r>
+          <m:r>
+            <w:rPr>
+              <w:rFonts w:ascii="Cambria Math" w:hAnsi="Cambria Math" w:cs="Arial"/>
+              <w:vertAlign w:val="subscript"/>
+            </w:rPr>
+            <m:t xml:space="preserve"> @ 1000 epochs</m:t>
+          </m:r>
+        </m:oMath>
+      </m:oMathPara>
+    </w:p>
+    <w:p>
+      <w:pPr>
+        <w:pStyle w:val="ListParagraph"/>
+        <w:ind w:hanging="1530"/>
+        <w:rPr>
+          <w:rFonts w:ascii="Arial" w:hAnsi="Arial" w:cs="Arial"/>
+        </w:rPr>
+      </w:pPr>
+      <w:r>
+        <w:rPr>
+          <w:rFonts w:ascii="Arial" w:hAnsi="Arial" w:cs="Arial"/>
+          <w:noProof/>
+        </w:rPr>
+        <w:drawing>
+          <wp:inline distT="0" distB="0" distL="0" distR="0" wp14:anchorId="3EBAB121" wp14:editId="196594C2">
+            <wp:extent cx="7100652" cy="2912745"/>
+            <wp:effectExtent l="0" t="0" r="0" b="0"/>
+            <wp:docPr id="5" name="Picture 5" descr="A close up of text on a white background&#10;&#10;Description automatically generated"/>
+            <wp:cNvGraphicFramePr>
+              <a:graphicFrameLocks xmlns:a="http://schemas.openxmlformats.org/drawingml/2006/main" noChangeAspect="1"/>
+            </wp:cNvGraphicFramePr>
+            <a:graphic xmlns:a="http://schemas.openxmlformats.org/drawingml/2006/main">
+              <a:graphicData uri="http://schemas.openxmlformats.org/drawingml/2006/picture">
+                <pic:pic xmlns:pic="http://schemas.openxmlformats.org/drawingml/2006/picture">
+                  <pic:nvPicPr>
+                    <pic:cNvPr id="5" name="Screen Shot 2020-09-03 at 10.02.19 PM.png"/>
+                    <pic:cNvPicPr/>
+                  </pic:nvPicPr>
+                  <pic:blipFill>
+                    <a:blip r:embed="rId11" cstate="print">
+                      <a:extLst>
+                        <a:ext uri="{28A0092B-C50C-407E-A947-70E740481C1C}">
+                          <a14:useLocalDpi xmlns:a14="http://schemas.microsoft.com/office/drawing/2010/main" val="0"/>
+                        </a:ext>
+                      </a:extLst>
+                    </a:blip>
+                    <a:stretch>
+                      <a:fillRect/>
+                    </a:stretch>
+                  </pic:blipFill>
+                  <pic:spPr>
+                    <a:xfrm>
+                      <a:off x="0" y="0"/>
+                      <a:ext cx="7129749" cy="2924681"/>
+                    </a:xfrm>
+                    <a:prstGeom prst="rect">
+                      <a:avLst/>
+                    </a:prstGeom>
+                  </pic:spPr>
+                </pic:pic>
+              </a:graphicData>
+            </a:graphic>
+          </wp:inline>
+        </w:drawing>
+      </w:r>
+    </w:p>
+    <w:p>
+      <w:pPr>
+        <w:pStyle w:val="ListParagraph"/>
+        <w:ind w:firstLine="450"/>
+        <w:rPr>
+          <w:rFonts w:ascii="Arial" w:hAnsi="Arial" w:cs="Arial"/>
+        </w:rPr>
+      </w:pPr>
+    </w:p>
+    <w:p>
+      <w:pPr>
+        <w:pStyle w:val="ListParagraph"/>
         <w:numPr>
           <w:ilvl w:val="0"/>
           <w:numId w:val="3"/>
@@ -469,23 +1075,83 @@
     </w:p>
     <w:p>
       <w:pPr>
-        <w:rPr>
-          <w:rFonts w:ascii="Arial" w:hAnsi="Arial" w:cs="Arial"/>
-        </w:rPr>
-      </w:pPr>
-    </w:p>
-    <w:p>
-      <w:pPr>
-        <w:rPr>
-          <w:rFonts w:ascii="Arial" w:hAnsi="Arial" w:cs="Arial"/>
-          <w:b/>
-        </w:rPr>
-      </w:pPr>
-      <w:r>
-        <w:rPr>
-          <w:rFonts w:ascii="Arial" w:hAnsi="Arial" w:cs="Arial"/>
-          <w:b/>
-        </w:rPr>
+        <w:ind w:left="720"/>
+        <w:rPr>
+          <w:rFonts w:ascii="Arial" w:hAnsi="Arial" w:cs="Arial"/>
+          <w:b/>
+          <w:bCs/>
+        </w:rPr>
+      </w:pPr>
+      <w:r>
+        <w:rPr>
+          <w:rFonts w:ascii="Arial" w:hAnsi="Arial" w:cs="Arial"/>
+          <w:b/>
+          <w:bCs/>
+        </w:rPr>
+        <w:t>Answer</w:t>
+      </w:r>
+    </w:p>
+    <w:p>
+      <w:pPr>
+        <w:ind w:left="720"/>
+        <w:rPr>
+          <w:rFonts w:ascii="Arial" w:hAnsi="Arial" w:cs="Arial"/>
+        </w:rPr>
+      </w:pPr>
+      <w:r>
+        <w:rPr>
+          <w:rFonts w:ascii="Arial" w:hAnsi="Arial" w:cs="Arial"/>
+        </w:rPr>
+        <w:tab/>
+        <w:t xml:space="preserve">The </w:t>
+      </w:r>
+      <w:r>
+        <w:rPr>
+          <w:rFonts w:ascii="Arial" w:hAnsi="Arial" w:cs="Arial"/>
+        </w:rPr>
+        <w:t>model</w:t>
+      </w:r>
+      <w:r>
+        <w:rPr>
+          <w:rFonts w:ascii="Arial" w:hAnsi="Arial" w:cs="Arial"/>
+        </w:rPr>
+        <w:t xml:space="preserve"> will not work well with each of the learning rates. </w:t>
+      </w:r>
+      <w:r>
+        <w:rPr>
+          <w:rFonts w:ascii="Arial" w:hAnsi="Arial" w:cs="Arial"/>
+        </w:rPr>
+        <w:t xml:space="preserve">The model starts to diverge when learning rete = 0.05. But the divergence is so small that it is not noticeable. However, when learning rate = 0.1 it diverges </w:t>
+      </w:r>
+      <w:bookmarkStart w:id="0" w:name="_GoBack"/>
+      <w:bookmarkEnd w:id="0"/>
+      <w:r>
+        <w:rPr>
+          <w:rFonts w:ascii="Arial" w:hAnsi="Arial" w:cs="Arial"/>
+        </w:rPr>
+        <w:t>quickly.</w:t>
+      </w:r>
+    </w:p>
+    <w:p>
+      <w:pPr>
+        <w:rPr>
+          <w:rFonts w:ascii="Arial" w:hAnsi="Arial" w:cs="Arial"/>
+        </w:rPr>
+      </w:pPr>
+    </w:p>
+    <w:p>
+      <w:pPr>
+        <w:rPr>
+          <w:rFonts w:ascii="Arial" w:hAnsi="Arial" w:cs="Arial"/>
+          <w:b/>
+        </w:rPr>
+      </w:pPr>
+      <w:r>
+        <w:rPr>
+          <w:rFonts w:ascii="Arial" w:hAnsi="Arial" w:cs="Arial"/>
+          <w:b/>
+        </w:rPr>
+        <w:lastRenderedPageBreak/>
         <w:t xml:space="preserve">Submission: </w:t>
       </w:r>
     </w:p>
@@ -526,7 +1192,6 @@
           <w:rFonts w:ascii="Arial" w:eastAsia="Times New Roman" w:hAnsi="Arial" w:cs="Arial"/>
           <w:color w:val="000000"/>
         </w:rPr>
-        <w:lastRenderedPageBreak/>
         <w:t>If you work with a partner, please name your zipped file as follows:</w:t>
       </w:r>
     </w:p>
@@ -544,35 +1209,7 @@
           <w:rFonts w:ascii="Arial" w:eastAsia="Times New Roman" w:hAnsi="Arial" w:cs="Arial"/>
           <w:color w:val="000000"/>
         </w:rPr>
-        <w:t>PA</w:t>
-      </w:r>
-      <w:r>
-        <w:rPr>
-          <w:rFonts w:ascii="Arial" w:eastAsia="Times New Roman" w:hAnsi="Arial" w:cs="Arial"/>
-          <w:color w:val="000000"/>
-        </w:rPr>
-        <w:t>1</w:t>
-      </w:r>
-      <w:r>
-        <w:rPr>
-          <w:rFonts w:ascii="Arial" w:eastAsia="Times New Roman" w:hAnsi="Arial" w:cs="Arial"/>
-          <w:color w:val="000000"/>
-        </w:rPr>
-        <w:t>_LNAME1_LNAME2.Zip for folder and PA</w:t>
-      </w:r>
-      <w:r>
-        <w:rPr>
-          <w:rFonts w:ascii="Arial" w:eastAsia="Times New Roman" w:hAnsi="Arial" w:cs="Arial"/>
-          <w:color w:val="000000"/>
-        </w:rPr>
-        <w:t>1</w:t>
-      </w:r>
-      <w:r>
-        <w:rPr>
-          <w:rFonts w:ascii="Arial" w:eastAsia="Times New Roman" w:hAnsi="Arial" w:cs="Arial"/>
-          <w:color w:val="000000"/>
-        </w:rPr>
-        <w:t>_LNAME1_LNAME2.docx for a word document, i.e., the file names should include both LAST NAMEs.</w:t>
+        <w:t>PA1_LNAME1_LNAME2.Zip for folder and PA1_LNAME1_LNAME2.docx for a word document, i.e., the file names should include both LAST NAMEs.</w:t>
       </w:r>
     </w:p>
     <w:p>
@@ -618,35 +1255,7 @@
           <w:rFonts w:ascii="Arial" w:eastAsia="Times New Roman" w:hAnsi="Arial" w:cs="Arial"/>
           <w:color w:val="000000"/>
         </w:rPr>
-        <w:t>PA</w:t>
-      </w:r>
-      <w:r>
-        <w:rPr>
-          <w:rFonts w:ascii="Arial" w:eastAsia="Times New Roman" w:hAnsi="Arial" w:cs="Arial"/>
-          <w:color w:val="000000"/>
-        </w:rPr>
-        <w:t>1</w:t>
-      </w:r>
-      <w:r>
-        <w:rPr>
-          <w:rFonts w:ascii="Arial" w:eastAsia="Times New Roman" w:hAnsi="Arial" w:cs="Arial"/>
-          <w:color w:val="000000"/>
-        </w:rPr>
-        <w:t>_LNAME.Zip for folder and PA</w:t>
-      </w:r>
-      <w:r>
-        <w:rPr>
-          <w:rFonts w:ascii="Arial" w:eastAsia="Times New Roman" w:hAnsi="Arial" w:cs="Arial"/>
-          <w:color w:val="000000"/>
-        </w:rPr>
-        <w:t>1</w:t>
-      </w:r>
-      <w:r>
-        <w:rPr>
-          <w:rFonts w:ascii="Arial" w:eastAsia="Times New Roman" w:hAnsi="Arial" w:cs="Arial"/>
-          <w:color w:val="000000"/>
-        </w:rPr>
-        <w:t>_LNAME.docx for a word document.</w:t>
+        <w:t>PA1_LNAME.Zip for folder and PA1_LNAME.docx for a word document.</w:t>
       </w:r>
     </w:p>
     <w:p>
@@ -695,21 +1304,7 @@
           <w:rFonts w:ascii="Arial" w:eastAsia="Times New Roman" w:hAnsi="Arial" w:cs="Arial"/>
           <w:color w:val="000000"/>
         </w:rPr>
-        <w:t>Put your FULL names whether working in a group or individual</w:t>
-      </w:r>
-      <w:r>
-        <w:rPr>
-          <w:rFonts w:ascii="Arial" w:eastAsia="Times New Roman" w:hAnsi="Arial" w:cs="Arial"/>
-          <w:color w:val="000000"/>
-        </w:rPr>
-        <w:t>ly</w:t>
-      </w:r>
-      <w:r>
-        <w:rPr>
-          <w:rFonts w:ascii="Arial" w:eastAsia="Times New Roman" w:hAnsi="Arial" w:cs="Arial"/>
-          <w:color w:val="000000"/>
-        </w:rPr>
-        <w:t xml:space="preserve"> in the word document.</w:t>
+        <w:t>Put your FULL names whether working in a group or individually in the word document.</w:t>
       </w:r>
     </w:p>
     <w:p>
@@ -783,42 +1378,39 @@
           <w:rFonts w:ascii="Arial" w:eastAsia="Times New Roman" w:hAnsi="Arial" w:cs="Arial"/>
           <w:color w:val="000000"/>
         </w:rPr>
-        <w:t>in the class should submit this Assignment, which should provide all files (</w:t>
-      </w:r>
+        <w:t xml:space="preserve">in the class should submit this Assignment, which should provide all files (such as </w:t>
+      </w:r>
+      <w:proofErr w:type="spellStart"/>
+      <w:r>
+        <w:rPr>
+          <w:rFonts w:ascii="Arial" w:hAnsi="Arial" w:cs="Arial"/>
+          <w:b/>
+        </w:rPr>
+        <w:t>ipynb</w:t>
+      </w:r>
+      <w:proofErr w:type="spellEnd"/>
       <w:r>
         <w:rPr>
           <w:rFonts w:ascii="Arial" w:eastAsia="Times New Roman" w:hAnsi="Arial" w:cs="Arial"/>
           <w:color w:val="000000"/>
         </w:rPr>
-        <w:t>such as</w:t>
-      </w:r>
+        <w:t xml:space="preserve"> files etc.</w:t>
+      </w:r>
+      <w:proofErr w:type="gramStart"/>
       <w:r>
         <w:rPr>
           <w:rFonts w:ascii="Arial" w:eastAsia="Times New Roman" w:hAnsi="Arial" w:cs="Arial"/>
           <w:color w:val="000000"/>
         </w:rPr>
-        <w:t xml:space="preserve"> </w:t>
-      </w:r>
-      <w:r>
-        <w:rPr>
-          <w:rFonts w:ascii="Arial" w:hAnsi="Arial" w:cs="Arial"/>
-          <w:b/>
-        </w:rPr>
-        <w:t>ipynb</w:t>
-      </w:r>
+        <w:t>. )</w:t>
+      </w:r>
+      <w:proofErr w:type="gramEnd"/>
       <w:r>
         <w:rPr>
           <w:rFonts w:ascii="Arial" w:eastAsia="Times New Roman" w:hAnsi="Arial" w:cs="Arial"/>
           <w:color w:val="000000"/>
         </w:rPr>
-        <w:t xml:space="preserve"> files </w:t>
-      </w:r>
-      <w:r>
-        <w:rPr>
-          <w:rFonts w:ascii="Arial" w:eastAsia="Times New Roman" w:hAnsi="Arial" w:cs="Arial"/>
-          <w:color w:val="000000"/>
-        </w:rPr>
-        <w:t>etc.. ) that are necessary for the execution of code in the submission folder.</w:t>
+        <w:t xml:space="preserve"> that are necessary for the execution of code in the submission folder.</w:t>
       </w:r>
     </w:p>
     <w:p>
@@ -867,7 +1459,23 @@
           <w:rFonts w:ascii="Arial" w:eastAsia="Times New Roman" w:hAnsi="Arial" w:cs="Arial"/>
           <w:color w:val="000000"/>
         </w:rPr>
-        <w:t>Please submit two Jupyter files, each of which is corresponding to Part I and Part II, respectively.</w:t>
+        <w:t xml:space="preserve">Please submit two </w:t>
+      </w:r>
+      <w:proofErr w:type="spellStart"/>
+      <w:r>
+        <w:rPr>
+          <w:rFonts w:ascii="Arial" w:eastAsia="Times New Roman" w:hAnsi="Arial" w:cs="Arial"/>
+          <w:color w:val="000000"/>
+        </w:rPr>
+        <w:t>Jupyter</w:t>
+      </w:r>
+      <w:proofErr w:type="spellEnd"/>
+      <w:r>
+        <w:rPr>
+          <w:rFonts w:ascii="Arial" w:eastAsia="Times New Roman" w:hAnsi="Arial" w:cs="Arial"/>
+          <w:color w:val="000000"/>
+        </w:rPr>
+        <w:t xml:space="preserve"> files, each of which is corresponding to Part I and Part II, respectively.</w:t>
       </w:r>
     </w:p>
     <w:p>
@@ -902,7 +1510,7 @@
 </file>
 
 <file path=word/endnotes.xml><?xml version="1.0" encoding="utf-8"?>
-<w:endnotes xmlns:wpc="http://schemas.microsoft.com/office/word/2010/wordprocessingCanvas" xmlns:cx="http://schemas.microsoft.com/office/drawing/2014/chartex" xmlns:cx1="http://schemas.microsoft.com/office/drawing/2015/9/8/chartex" xmlns:mc="http://schemas.openxmlformats.org/markup-compatibility/2006" xmlns:o="urn:schemas-microsoft-com:office:office" xmlns:r="http://schemas.openxmlformats.org/officeDocument/2006/relationships" xmlns:m="http://schemas.openxmlformats.org/officeDocument/2006/math" xmlns:v="urn:schemas-microsoft-com:vml" xmlns:wp14="http://schemas.microsoft.com/office/word/2010/wordprocessingDrawing" xmlns:wp="http://schemas.openxmlformats.org/drawingml/2006/wordprocessingDrawing" xmlns:w10="urn:schemas-microsoft-com:office:word" xmlns:w="http://schemas.openxmlformats.org/wordprocessingml/2006/main" xmlns:w14="http://schemas.microsoft.com/office/word/2010/wordml" xmlns:w15="http://schemas.microsoft.com/office/word/2012/wordml" xmlns:w16se="http://schemas.microsoft.com/office/word/2015/wordml/symex" xmlns:wpg="http://schemas.microsoft.com/office/word/2010/wordprocessingGroup" xmlns:wpi="http://schemas.microsoft.com/office/word/2010/wordprocessingInk" xmlns:wne="http://schemas.microsoft.com/office/word/2006/wordml" xmlns:wps="http://schemas.microsoft.com/office/word/2010/wordprocessingShape" mc:Ignorable="w14 w15 w16se wp14">
+<w:endnotes xmlns:wpc="http://schemas.microsoft.com/office/word/2010/wordprocessingCanvas" xmlns:cx="http://schemas.microsoft.com/office/drawing/2014/chartex" xmlns:cx1="http://schemas.microsoft.com/office/drawing/2015/9/8/chartex" xmlns:cx2="http://schemas.microsoft.com/office/drawing/2015/10/21/chartex" xmlns:cx3="http://schemas.microsoft.com/office/drawing/2016/5/9/chartex" xmlns:cx4="http://schemas.microsoft.com/office/drawing/2016/5/10/chartex" xmlns:cx5="http://schemas.microsoft.com/office/drawing/2016/5/11/chartex" xmlns:cx6="http://schemas.microsoft.com/office/drawing/2016/5/12/chartex" xmlns:cx7="http://schemas.microsoft.com/office/drawing/2016/5/13/chartex" xmlns:cx8="http://schemas.microsoft.com/office/drawing/2016/5/14/chartex" xmlns:mc="http://schemas.openxmlformats.org/markup-compatibility/2006" xmlns:aink="http://schemas.microsoft.com/office/drawing/2016/ink" xmlns:am3d="http://schemas.microsoft.com/office/drawing/2017/model3d" xmlns:o="urn:schemas-microsoft-com:office:office" xmlns:r="http://schemas.openxmlformats.org/officeDocument/2006/relationships" xmlns:m="http://schemas.openxmlformats.org/officeDocument/2006/math" xmlns:v="urn:schemas-microsoft-com:vml" xmlns:wp14="http://schemas.microsoft.com/office/word/2010/wordprocessingDrawing" xmlns:wp="http://schemas.openxmlformats.org/drawingml/2006/wordprocessingDrawing" xmlns:w10="urn:schemas-microsoft-com:office:word" xmlns:w="http://schemas.openxmlformats.org/wordprocessingml/2006/main" xmlns:w14="http://schemas.microsoft.com/office/word/2010/wordml" xmlns:w15="http://schemas.microsoft.com/office/word/2012/wordml" xmlns:w16cex="http://schemas.microsoft.com/office/word/2018/wordml/cex" xmlns:w16cid="http://schemas.microsoft.com/office/word/2016/wordml/cid" xmlns:w16="http://schemas.microsoft.com/office/word/2018/wordml" xmlns:w16se="http://schemas.microsoft.com/office/word/2015/wordml/symex" xmlns:wpg="http://schemas.microsoft.com/office/word/2010/wordprocessingGroup" xmlns:wpi="http://schemas.microsoft.com/office/word/2010/wordprocessingInk" xmlns:wne="http://schemas.microsoft.com/office/word/2006/wordml" xmlns:wps="http://schemas.microsoft.com/office/word/2010/wordprocessingShape" mc:Ignorable="w14 w15 w16se w16cid w16 w16cex wp14">
   <w:endnote w:type="separator" w:id="-1">
     <w:p>
       <w:pPr>
@@ -927,7 +1535,7 @@
 </file>
 
 <file path=word/footnotes.xml><?xml version="1.0" encoding="utf-8"?>
-<w:footnotes xmlns:wpc="http://schemas.microsoft.com/office/word/2010/wordprocessingCanvas" xmlns:cx="http://schemas.microsoft.com/office/drawing/2014/chartex" xmlns:cx1="http://schemas.microsoft.com/office/drawing/2015/9/8/chartex" xmlns:mc="http://schemas.openxmlformats.org/markup-compatibility/2006" xmlns:o="urn:schemas-microsoft-com:office:office" xmlns:r="http://schemas.openxmlformats.org/officeDocument/2006/relationships" xmlns:m="http://schemas.openxmlformats.org/officeDocument/2006/math" xmlns:v="urn:schemas-microsoft-com:vml" xmlns:wp14="http://schemas.microsoft.com/office/word/2010/wordprocessingDrawing" xmlns:wp="http://schemas.openxmlformats.org/drawingml/2006/wordprocessingDrawing" xmlns:w10="urn:schemas-microsoft-com:office:word" xmlns:w="http://schemas.openxmlformats.org/wordprocessingml/2006/main" xmlns:w14="http://schemas.microsoft.com/office/word/2010/wordml" xmlns:w15="http://schemas.microsoft.com/office/word/2012/wordml" xmlns:w16se="http://schemas.microsoft.com/office/word/2015/wordml/symex" xmlns:wpg="http://schemas.microsoft.com/office/word/2010/wordprocessingGroup" xmlns:wpi="http://schemas.microsoft.com/office/word/2010/wordprocessingInk" xmlns:wne="http://schemas.microsoft.com/office/word/2006/wordml" xmlns:wps="http://schemas.microsoft.com/office/word/2010/wordprocessingShape" mc:Ignorable="w14 w15 w16se wp14">
+<w:footnotes xmlns:wpc="http://schemas.microsoft.com/office/word/2010/wordprocessingCanvas" xmlns:cx="http://schemas.microsoft.com/office/drawing/2014/chartex" xmlns:cx1="http://schemas.microsoft.com/office/drawing/2015/9/8/chartex" xmlns:cx2="http://schemas.microsoft.com/office/drawing/2015/10/21/chartex" xmlns:cx3="http://schemas.microsoft.com/office/drawing/2016/5/9/chartex" xmlns:cx4="http://schemas.microsoft.com/office/drawing/2016/5/10/chartex" xmlns:cx5="http://schemas.microsoft.com/office/drawing/2016/5/11/chartex" xmlns:cx6="http://schemas.microsoft.com/office/drawing/2016/5/12/chartex" xmlns:cx7="http://schemas.microsoft.com/office/drawing/2016/5/13/chartex" xmlns:cx8="http://schemas.microsoft.com/office/drawing/2016/5/14/chartex" xmlns:mc="http://schemas.openxmlformats.org/markup-compatibility/2006" xmlns:aink="http://schemas.microsoft.com/office/drawing/2016/ink" xmlns:am3d="http://schemas.microsoft.com/office/drawing/2017/model3d" xmlns:o="urn:schemas-microsoft-com:office:office" xmlns:r="http://schemas.openxmlformats.org/officeDocument/2006/relationships" xmlns:m="http://schemas.openxmlformats.org/officeDocument/2006/math" xmlns:v="urn:schemas-microsoft-com:vml" xmlns:wp14="http://schemas.microsoft.com/office/word/2010/wordprocessingDrawing" xmlns:wp="http://schemas.openxmlformats.org/drawingml/2006/wordprocessingDrawing" xmlns:w10="urn:schemas-microsoft-com:office:word" xmlns:w="http://schemas.openxmlformats.org/wordprocessingml/2006/main" xmlns:w14="http://schemas.microsoft.com/office/word/2010/wordml" xmlns:w15="http://schemas.microsoft.com/office/word/2012/wordml" xmlns:w16cex="http://schemas.microsoft.com/office/word/2018/wordml/cex" xmlns:w16cid="http://schemas.microsoft.com/office/word/2016/wordml/cid" xmlns:w16="http://schemas.microsoft.com/office/word/2018/wordml" xmlns:w16se="http://schemas.microsoft.com/office/word/2015/wordml/symex" xmlns:wpg="http://schemas.microsoft.com/office/word/2010/wordprocessingGroup" xmlns:wpi="http://schemas.microsoft.com/office/word/2010/wordprocessingInk" xmlns:wne="http://schemas.microsoft.com/office/word/2006/wordml" xmlns:wps="http://schemas.microsoft.com/office/word/2010/wordprocessingShape" mc:Ignorable="w14 w15 w16se w16cid w16 w16cex wp14">
   <w:footnote w:type="separator" w:id="-1">
     <w:p>
       <w:pPr>
@@ -952,7 +1560,7 @@
 </file>
 
 <file path=word/numbering.xml><?xml version="1.0" encoding="utf-8"?>
-<w:numbering xmlns:wpc="http://schemas.microsoft.com/office/word/2010/wordprocessingCanvas" xmlns:cx="http://schemas.microsoft.com/office/drawing/2014/chartex" xmlns:cx1="http://schemas.microsoft.com/office/drawing/2015/9/8/chartex" xmlns:mc="http://schemas.openxmlformats.org/markup-compatibility/2006" xmlns:o="urn:schemas-microsoft-com:office:office" xmlns:r="http://schemas.openxmlformats.org/officeDocument/2006/relationships" xmlns:m="http://schemas.openxmlformats.org/officeDocument/2006/math" xmlns:v="urn:schemas-microsoft-com:vml" xmlns:wp14="http://schemas.microsoft.com/office/word/2010/wordprocessingDrawing" xmlns:wp="http://schemas.openxmlformats.org/drawingml/2006/wordprocessingDrawing" xmlns:w10="urn:schemas-microsoft-com:office:word" xmlns:w="http://schemas.openxmlformats.org/wordprocessingml/2006/main" xmlns:w14="http://schemas.microsoft.com/office/word/2010/wordml" xmlns:w15="http://schemas.microsoft.com/office/word/2012/wordml" xmlns:w16se="http://schemas.microsoft.com/office/word/2015/wordml/symex" xmlns:wpg="http://schemas.microsoft.com/office/word/2010/wordprocessingGroup" xmlns:wpi="http://schemas.microsoft.com/office/word/2010/wordprocessingInk" xmlns:wne="http://schemas.microsoft.com/office/word/2006/wordml" xmlns:wps="http://schemas.microsoft.com/office/word/2010/wordprocessingShape" mc:Ignorable="w14 w15 w16se wp14">
+<w:numbering xmlns:wpc="http://schemas.microsoft.com/office/word/2010/wordprocessingCanvas" xmlns:cx="http://schemas.microsoft.com/office/drawing/2014/chartex" xmlns:cx1="http://schemas.microsoft.com/office/drawing/2015/9/8/chartex" xmlns:cx2="http://schemas.microsoft.com/office/drawing/2015/10/21/chartex" xmlns:cx3="http://schemas.microsoft.com/office/drawing/2016/5/9/chartex" xmlns:cx4="http://schemas.microsoft.com/office/drawing/2016/5/10/chartex" xmlns:cx5="http://schemas.microsoft.com/office/drawing/2016/5/11/chartex" xmlns:cx6="http://schemas.microsoft.com/office/drawing/2016/5/12/chartex" xmlns:cx7="http://schemas.microsoft.com/office/drawing/2016/5/13/chartex" xmlns:cx8="http://schemas.microsoft.com/office/drawing/2016/5/14/chartex" xmlns:mc="http://schemas.openxmlformats.org/markup-compatibility/2006" xmlns:aink="http://schemas.microsoft.com/office/drawing/2016/ink" xmlns:am3d="http://schemas.microsoft.com/office/drawing/2017/model3d" xmlns:o="urn:schemas-microsoft-com:office:office" xmlns:r="http://schemas.openxmlformats.org/officeDocument/2006/relationships" xmlns:m="http://schemas.openxmlformats.org/officeDocument/2006/math" xmlns:v="urn:schemas-microsoft-com:vml" xmlns:wp14="http://schemas.microsoft.com/office/word/2010/wordprocessingDrawing" xmlns:wp="http://schemas.openxmlformats.org/drawingml/2006/wordprocessingDrawing" xmlns:w10="urn:schemas-microsoft-com:office:word" xmlns:w="http://schemas.openxmlformats.org/wordprocessingml/2006/main" xmlns:w14="http://schemas.microsoft.com/office/word/2010/wordml" xmlns:w15="http://schemas.microsoft.com/office/word/2012/wordml" xmlns:w16cex="http://schemas.microsoft.com/office/word/2018/wordml/cex" xmlns:w16cid="http://schemas.microsoft.com/office/word/2016/wordml/cid" xmlns:w16="http://schemas.microsoft.com/office/word/2018/wordml" xmlns:w16se="http://schemas.microsoft.com/office/word/2015/wordml/symex" xmlns:wpg="http://schemas.microsoft.com/office/word/2010/wordprocessingGroup" xmlns:wpi="http://schemas.microsoft.com/office/word/2010/wordprocessingInk" xmlns:wne="http://schemas.microsoft.com/office/word/2006/wordml" xmlns:wps="http://schemas.microsoft.com/office/word/2010/wordprocessingShape" mc:Ignorable="w14 w15 w16se w16cid w16 w16cex wp14">
   <w:abstractNum w:abstractNumId="0" w15:restartNumberingAfterBreak="0">
     <w:nsid w:val="0D4117AB"/>
     <w:multiLevelType w:val="hybridMultilevel"/>
@@ -1058,7 +1666,7 @@
         <w:rFonts w:hint="default"/>
       </w:rPr>
     </w:lvl>
-    <w:lvl w:ilvl="1" w:tplc="04090019" w:tentative="1">
+    <w:lvl w:ilvl="1" w:tplc="04090019">
       <w:start w:val="1"/>
       <w:numFmt w:val="lowerLetter"/>
       <w:lvlText w:val="%2."/>
@@ -1373,7 +1981,7 @@
 </file>
 
 <file path=word/styles.xml><?xml version="1.0" encoding="utf-8"?>
-<w:styles xmlns:mc="http://schemas.openxmlformats.org/markup-compatibility/2006" xmlns:r="http://schemas.openxmlformats.org/officeDocument/2006/relationships" xmlns:w="http://schemas.openxmlformats.org/wordprocessingml/2006/main" xmlns:w14="http://schemas.microsoft.com/office/word/2010/wordml" xmlns:w15="http://schemas.microsoft.com/office/word/2012/wordml" xmlns:w16se="http://schemas.microsoft.com/office/word/2015/wordml/symex" mc:Ignorable="w14 w15 w16se">
+<w:styles xmlns:mc="http://schemas.openxmlformats.org/markup-compatibility/2006" xmlns:r="http://schemas.openxmlformats.org/officeDocument/2006/relationships" xmlns:w="http://schemas.openxmlformats.org/wordprocessingml/2006/main" xmlns:w14="http://schemas.microsoft.com/office/word/2010/wordml" xmlns:w15="http://schemas.microsoft.com/office/word/2012/wordml" xmlns:w16cex="http://schemas.microsoft.com/office/word/2018/wordml/cex" xmlns:w16cid="http://schemas.microsoft.com/office/word/2016/wordml/cid" xmlns:w16="http://schemas.microsoft.com/office/word/2018/wordml" xmlns:w16se="http://schemas.microsoft.com/office/word/2015/wordml/symex" mc:Ignorable="w14 w15 w16se w16cid w16 w16cex">
   <w:docDefaults>
     <w:rPrDefault>
       <w:rPr>
@@ -1389,7 +1997,7 @@
       </w:pPr>
     </w:pPrDefault>
   </w:docDefaults>
-  <w:latentStyles w:defLockedState="0" w:defUIPriority="99" w:defSemiHidden="0" w:defUnhideWhenUsed="0" w:defQFormat="0" w:count="371">
+  <w:latentStyles w:defLockedState="0" w:defUIPriority="99" w:defSemiHidden="0" w:defUnhideWhenUsed="0" w:defQFormat="0" w:count="376">
     <w:lsdException w:name="Normal" w:uiPriority="0" w:qFormat="1"/>
     <w:lsdException w:name="heading 1" w:uiPriority="9" w:qFormat="1"/>
     <w:lsdException w:name="heading 2" w:semiHidden="1" w:uiPriority="9" w:unhideWhenUsed="1" w:qFormat="1"/>
@@ -1495,7 +2103,6 @@
     <w:lsdException w:name="HTML Sample" w:semiHidden="1" w:unhideWhenUsed="1"/>
     <w:lsdException w:name="HTML Typewriter" w:semiHidden="1" w:unhideWhenUsed="1"/>
     <w:lsdException w:name="HTML Variable" w:semiHidden="1" w:unhideWhenUsed="1"/>
-    <w:lsdException w:name="Normal Table" w:semiHidden="1" w:unhideWhenUsed="1"/>
     <w:lsdException w:name="annotation subject" w:semiHidden="1" w:unhideWhenUsed="1"/>
     <w:lsdException w:name="No List" w:semiHidden="1" w:unhideWhenUsed="1"/>
     <w:lsdException w:name="Outline List 1" w:semiHidden="1" w:unhideWhenUsed="1"/>
@@ -1538,11 +2145,8 @@
     <w:lsdException w:name="Table Contemporary" w:semiHidden="1" w:unhideWhenUsed="1"/>
     <w:lsdException w:name="Table Elegant" w:semiHidden="1" w:unhideWhenUsed="1"/>
     <w:lsdException w:name="Table Professional" w:semiHidden="1" w:unhideWhenUsed="1"/>
-    <w:lsdException w:name="Table Subtle 1" w:semiHidden="1" w:unhideWhenUsed="1"/>
     <w:lsdException w:name="Table Subtle 2" w:semiHidden="1" w:unhideWhenUsed="1"/>
     <w:lsdException w:name="Table Web 1" w:semiHidden="1" w:unhideWhenUsed="1"/>
-    <w:lsdException w:name="Table Web 2" w:semiHidden="1" w:unhideWhenUsed="1"/>
-    <w:lsdException w:name="Table Web 3" w:semiHidden="1" w:unhideWhenUsed="1"/>
     <w:lsdException w:name="Balloon Text" w:semiHidden="1" w:unhideWhenUsed="1"/>
     <w:lsdException w:name="Table Grid" w:uiPriority="39"/>
     <w:lsdException w:name="Table Theme" w:semiHidden="1" w:unhideWhenUsed="1"/>
@@ -1761,6 +2365,11 @@
     <w:lsdException w:name="List Table 5 Dark Accent 6" w:uiPriority="50"/>
     <w:lsdException w:name="List Table 6 Colorful Accent 6" w:uiPriority="51"/>
     <w:lsdException w:name="List Table 7 Colorful Accent 6" w:uiPriority="52"/>
+    <w:lsdException w:name="Mention" w:semiHidden="1" w:unhideWhenUsed="1"/>
+    <w:lsdException w:name="Smart Hyperlink" w:semiHidden="1" w:unhideWhenUsed="1"/>
+    <w:lsdException w:name="Hashtag" w:semiHidden="1" w:unhideWhenUsed="1"/>
+    <w:lsdException w:name="Unresolved Mention" w:semiHidden="1" w:unhideWhenUsed="1"/>
+    <w:lsdException w:name="Smart Link" w:semiHidden="1" w:unhideWhenUsed="1"/>
   </w:latentStyles>
   <w:style w:type="paragraph" w:default="1" w:styleId="Normal">
     <w:name w:val="Normal"/>
@@ -1769,7 +2378,6 @@
   <w:style w:type="character" w:default="1" w:styleId="DefaultParagraphFont">
     <w:name w:val="Default Paragraph Font"/>
     <w:uiPriority w:val="1"/>
-    <w:semiHidden/>
     <w:unhideWhenUsed/>
   </w:style>
   <w:style w:type="table" w:default="1" w:styleId="TableNormal">
@@ -2122,7 +2730,7 @@
 </file>
 
 <file path=customXml/itemProps1.xml><?xml version="1.0" encoding="utf-8"?>
-<ds:datastoreItem xmlns:ds="http://schemas.openxmlformats.org/officeDocument/2006/customXml" ds:itemID="{8593566A-3396-410A-81E4-D1A4683513BF}">
+<ds:datastoreItem xmlns:ds="http://schemas.openxmlformats.org/officeDocument/2006/customXml" ds:itemID="{9CFE0734-AA0A-7940-9B72-06CE4F3DBA0E}">
   <ds:schemaRefs>
     <ds:schemaRef ds:uri="http://schemas.openxmlformats.org/officeDocument/2006/bibliography"/>
   </ds:schemaRefs>

</xml_diff>